<commit_message>
added other API url
</commit_message>
<xml_diff>
--- a/assets/docs/whats for dinner.docx
+++ b/assets/docs/whats for dinner.docx
@@ -154,10 +154,12 @@
         <w:t xml:space="preserve">Once the user is done, they will be presented with a dad Joke as </w:t>
       </w:r>
       <w:proofErr w:type="spellStart"/>
+      <w:proofErr w:type="gramStart"/>
       <w:r>
         <w:t>a</w:t>
       </w:r>
       <w:proofErr w:type="spellEnd"/>
+      <w:proofErr w:type="gramEnd"/>
       <w:r>
         <w:t xml:space="preserve"> added bonus.</w:t>
       </w:r>
@@ -193,6 +195,9 @@
           <w:ilvl w:val="0"/>
           <w:numId w:val="4"/>
         </w:numPr>
+        <w:rPr>
+          <w:vanish/>
+        </w:rPr>
       </w:pPr>
       <w:r>
         <w:rPr>
@@ -220,49 +225,32 @@
         </w:r>
       </w:hyperlink>
       <w:r>
-        <w:t xml:space="preserve">    </w:t>
-      </w:r>
-      <w:proofErr w:type="gramStart"/>
-      <w:r>
-        <w:t xml:space="preserve">and </w:t>
-      </w:r>
-      <w:r>
         <w:t xml:space="preserve"> </w:t>
       </w:r>
       <w:r>
-        <w:t>Dad</w:t>
-      </w:r>
-      <w:proofErr w:type="gramEnd"/>
-      <w:r>
-        <w:t xml:space="preserve"> Jokes</w:t>
-      </w:r>
-    </w:p>
-    <w:p>
-      <w:pPr>
+        <w:t>https://rapidapi.com/KegenGuyll/api/dad-jokes/</w:t>
+      </w:r>
+      <w:r>
         <w:rPr>
           <w:vanish/>
         </w:rPr>
-      </w:pPr>
-      <w:r>
+        <w:t>Top of Form</w:t>
+      </w:r>
+    </w:p>
+    <w:p>
+      <w:pPr>
         <w:rPr>
           <w:vanish/>
         </w:rPr>
-        <w:t>Top of Form</w:t>
-      </w:r>
-    </w:p>
-    <w:p>
-      <w:pPr>
+      </w:pPr>
+      <w:r>
         <w:rPr>
           <w:vanish/>
         </w:rPr>
-      </w:pPr>
-      <w:r>
-        <w:rPr>
-          <w:vanish/>
-        </w:rPr>
         <w:t>Bottom of Form</w:t>
       </w:r>
     </w:p>
+    <w:p/>
     <w:p/>
     <w:p/>
     <w:p/>
@@ -615,9 +603,9 @@
       <w:lvlJc w:val="left"/>
       <w:pPr>
         <w:tabs>
-          <w:tab w:val="num" w:pos="720"/>
-        </w:tabs>
-        <w:ind w:left="720" w:hanging="360"/>
+          <w:tab w:val="num" w:pos="360"/>
+        </w:tabs>
+        <w:ind w:left="360" w:hanging="360"/>
       </w:pPr>
       <w:rPr>
         <w:rFonts w:ascii="Symbol" w:hAnsi="Symbol" w:hint="default"/>
@@ -631,9 +619,9 @@
       <w:lvlJc w:val="left"/>
       <w:pPr>
         <w:tabs>
-          <w:tab w:val="num" w:pos="1440"/>
-        </w:tabs>
-        <w:ind w:left="1440" w:hanging="360"/>
+          <w:tab w:val="num" w:pos="1080"/>
+        </w:tabs>
+        <w:ind w:left="1080" w:hanging="360"/>
       </w:pPr>
       <w:rPr>
         <w:rFonts w:ascii="Symbol" w:hAnsi="Symbol" w:hint="default"/>
@@ -647,9 +635,9 @@
       <w:lvlJc w:val="left"/>
       <w:pPr>
         <w:tabs>
-          <w:tab w:val="num" w:pos="2160"/>
-        </w:tabs>
-        <w:ind w:left="2160" w:hanging="360"/>
+          <w:tab w:val="num" w:pos="1800"/>
+        </w:tabs>
+        <w:ind w:left="1800" w:hanging="360"/>
       </w:pPr>
       <w:rPr>
         <w:rFonts w:ascii="Symbol" w:hAnsi="Symbol" w:hint="default"/>
@@ -663,9 +651,9 @@
       <w:lvlJc w:val="left"/>
       <w:pPr>
         <w:tabs>
-          <w:tab w:val="num" w:pos="2880"/>
-        </w:tabs>
-        <w:ind w:left="2880" w:hanging="360"/>
+          <w:tab w:val="num" w:pos="2520"/>
+        </w:tabs>
+        <w:ind w:left="2520" w:hanging="360"/>
       </w:pPr>
       <w:rPr>
         <w:rFonts w:ascii="Symbol" w:hAnsi="Symbol" w:hint="default"/>
@@ -679,9 +667,9 @@
       <w:lvlJc w:val="left"/>
       <w:pPr>
         <w:tabs>
-          <w:tab w:val="num" w:pos="3600"/>
-        </w:tabs>
-        <w:ind w:left="3600" w:hanging="360"/>
+          <w:tab w:val="num" w:pos="3240"/>
+        </w:tabs>
+        <w:ind w:left="3240" w:hanging="360"/>
       </w:pPr>
       <w:rPr>
         <w:rFonts w:ascii="Symbol" w:hAnsi="Symbol" w:hint="default"/>
@@ -695,9 +683,9 @@
       <w:lvlJc w:val="left"/>
       <w:pPr>
         <w:tabs>
-          <w:tab w:val="num" w:pos="4320"/>
-        </w:tabs>
-        <w:ind w:left="4320" w:hanging="360"/>
+          <w:tab w:val="num" w:pos="3960"/>
+        </w:tabs>
+        <w:ind w:left="3960" w:hanging="360"/>
       </w:pPr>
       <w:rPr>
         <w:rFonts w:ascii="Symbol" w:hAnsi="Symbol" w:hint="default"/>
@@ -711,9 +699,9 @@
       <w:lvlJc w:val="left"/>
       <w:pPr>
         <w:tabs>
-          <w:tab w:val="num" w:pos="5040"/>
-        </w:tabs>
-        <w:ind w:left="5040" w:hanging="360"/>
+          <w:tab w:val="num" w:pos="4680"/>
+        </w:tabs>
+        <w:ind w:left="4680" w:hanging="360"/>
       </w:pPr>
       <w:rPr>
         <w:rFonts w:ascii="Symbol" w:hAnsi="Symbol" w:hint="default"/>
@@ -727,9 +715,9 @@
       <w:lvlJc w:val="left"/>
       <w:pPr>
         <w:tabs>
-          <w:tab w:val="num" w:pos="5760"/>
-        </w:tabs>
-        <w:ind w:left="5760" w:hanging="360"/>
+          <w:tab w:val="num" w:pos="5400"/>
+        </w:tabs>
+        <w:ind w:left="5400" w:hanging="360"/>
       </w:pPr>
       <w:rPr>
         <w:rFonts w:ascii="Symbol" w:hAnsi="Symbol" w:hint="default"/>
@@ -743,9 +731,9 @@
       <w:lvlJc w:val="left"/>
       <w:pPr>
         <w:tabs>
-          <w:tab w:val="num" w:pos="6480"/>
-        </w:tabs>
-        <w:ind w:left="6480" w:hanging="360"/>
+          <w:tab w:val="num" w:pos="6120"/>
+        </w:tabs>
+        <w:ind w:left="6120" w:hanging="360"/>
       </w:pPr>
       <w:rPr>
         <w:rFonts w:ascii="Symbol" w:hAnsi="Symbol" w:hint="default"/>

</xml_diff>